<commit_message>
[CDP] - Actualizado el documento "LevelDesign.docx"
</commit_message>
<xml_diff>
--- a/Comportamiento de Personajes/Documentos/LevelDesign.docx
+++ b/Comportamiento de Personajes/Documentos/LevelDesign.docx
@@ -27,7 +27,37 @@
         <w:jc w:val="both"/>
       </w:pPr>
       <w:r>
-        <w:t>El diseño de nivel de “Marshallow: Pilferage in Yolk-Town” es algo que se ha tenido más o menos claro desde un primer momento, ya que se quería crear un escenario no demasiado grande para concentrar la acción de robo del ladrón y a la vez un escenario lo suficientemente amplio como para dar sensación de libertad al jugador, pudiendo este moverse libremente.</w:t>
+        <w:t>El diseño de nivel de “</w:t>
+      </w:r>
+      <w:proofErr w:type="spellStart"/>
+      <w:r>
+        <w:t>Marshallow</w:t>
+      </w:r>
+      <w:proofErr w:type="spellEnd"/>
+      <w:r>
+        <w:t xml:space="preserve">: </w:t>
+      </w:r>
+      <w:proofErr w:type="spellStart"/>
+      <w:r>
+        <w:t>Pilferage</w:t>
+      </w:r>
+      <w:proofErr w:type="spellEnd"/>
+      <w:r>
+        <w:t xml:space="preserve"> in </w:t>
+      </w:r>
+      <w:proofErr w:type="spellStart"/>
+      <w:r>
+        <w:t>YolkTown</w:t>
+      </w:r>
+      <w:proofErr w:type="spellEnd"/>
+      <w:r>
+        <w:t xml:space="preserve">” es algo que se ha tenido claro desde </w:t>
+      </w:r>
+      <w:r>
+        <w:t>prácticamente el</w:t>
+      </w:r>
+      <w:r>
+        <w:t xml:space="preserve"> primer momento, ya que se quería crear un escenario no demasiado grande para concentrar la acción de robo del ladrón y a la vez un lo suficientemente amplio como para dar sensación de libertad al jugador.</w:t>
       </w:r>
     </w:p>
     <w:p>
@@ -35,28 +65,52 @@
         <w:jc w:val="both"/>
       </w:pPr>
       <w:r>
-        <w:t>En cuanto al escenario</w:t>
-      </w:r>
-      <w:r>
-        <w:t>, se ha decidido diseñar un nivel en el que encontramos 6 zonas de interés, distribuidas una de ellas en el centro del escenario</w:t>
-      </w:r>
-      <w:r>
-        <w:t xml:space="preserve"> (la plaza del pueblo)</w:t>
-      </w:r>
-      <w:r>
-        <w:t xml:space="preserve"> y las cinco restantes alrededor de esta, creando así una jugabilidad más frenética al no haber mucha distancia entre una zona y otra</w:t>
-      </w:r>
-      <w:r>
-        <w:t>, intentando así no alargar demasiado las partidas (</w:t>
-      </w:r>
-      <w:r>
-        <w:t>sucedería</w:t>
-      </w:r>
-      <w:r>
-        <w:t xml:space="preserve"> si el escenario fuese mucho más grande o distribuido más ampliamente en vez de todo tan concentrado)</w:t>
-      </w:r>
-      <w:r>
-        <w:t xml:space="preserve">. </w:t>
+        <w:t>Se</w:t>
+      </w:r>
+      <w:r>
+        <w:t xml:space="preserve"> ha decidido diseñar un nivel en el que encontramos 6 zonas de interés</w:t>
+      </w:r>
+      <w:r>
+        <w:t xml:space="preserve"> </w:t>
+      </w:r>
+      <w:r>
+        <w:t>distribuidas</w:t>
+      </w:r>
+      <w:r>
+        <w:t xml:space="preserve"> en forma de estrella con</w:t>
+      </w:r>
+      <w:r>
+        <w:t xml:space="preserve"> una de ellas en el centro</w:t>
+      </w:r>
+      <w:r>
+        <w:t xml:space="preserve"> </w:t>
+      </w:r>
+      <w:r>
+        <w:t>(la plaza del pueblo)</w:t>
+      </w:r>
+      <w:r>
+        <w:t xml:space="preserve"> y las cinco restantes alrededor de esta</w:t>
+      </w:r>
+      <w:r>
+        <w:t>. Al ser un nivel compacto, se genera</w:t>
+      </w:r>
+      <w:r>
+        <w:t xml:space="preserve"> una jugabilidad más frenética </w:t>
+      </w:r>
+      <w:r>
+        <w:t>ya que no hay</w:t>
+      </w:r>
+      <w:r>
+        <w:t xml:space="preserve"> mucha distancia entre una zona y otra</w:t>
+      </w:r>
+      <w:r>
+        <w:t>, intentando así no alargar demasiado las partidas</w:t>
+      </w:r>
+      <w:r>
+        <w:t>.</w:t>
+      </w:r>
+      <w:r>
+        <w:t xml:space="preserve"> </w:t>
       </w:r>
     </w:p>
     <w:p>
@@ -64,22 +118,22 @@
         <w:jc w:val="both"/>
       </w:pPr>
       <w:r>
-        <w:t xml:space="preserve">Esta distribución se diseña de tal forma para que haya suficientes aldeanos por zona </w:t>
-      </w:r>
-      <w:r>
-        <w:t>y también se implementará que no pueda haber más de X aldeanos por zona</w:t>
-      </w:r>
-      <w:r>
-        <w:t xml:space="preserve"> permitiendo así que no hay</w:t>
-      </w:r>
-      <w:r>
-        <w:t>a</w:t>
-      </w:r>
-      <w:r>
-        <w:t xml:space="preserve"> zonas vacías en el escenario y no aburrir al jugador. Además, el ladrón tratará de robar en las zonas de interés para que así el jugador sepa donde investigar</w:t>
-      </w:r>
-      <w:r>
-        <w:t xml:space="preserve">. </w:t>
+        <w:t xml:space="preserve">Esta distribución </w:t>
+      </w:r>
+      <w:r>
+        <w:t>se aprovecha</w:t>
+      </w:r>
+      <w:r>
+        <w:t xml:space="preserve"> de tal forma que </w:t>
+      </w:r>
+      <w:r>
+        <w:t xml:space="preserve">el número de aldeanos por zona sea equitativo, es decir, que no se dé el caso de que haya un exceso de habitantes o </w:t>
+      </w:r>
+      <w:r>
+        <w:t>falta de ellos en una zona. También se tendrá en cuenta la distribución a la hora de que el ladrón decida robar, ya que por norma general lo hará dentro de dichas zonas (esto se explicará más a fondo en la descripción detallada de los agentes).</w:t>
+      </w:r>
+      <w:r>
+        <w:t xml:space="preserve"> </w:t>
       </w:r>
     </w:p>
     <w:p>
@@ -87,19 +141,56 @@
         <w:jc w:val="both"/>
       </w:pPr>
       <w:r>
-        <w:t xml:space="preserve">A continuación, se muestra un placeholder </w:t>
-      </w:r>
-      <w:r>
-        <w:t>del</w:t>
-      </w:r>
-      <w:r>
-        <w:t xml:space="preserve"> escenario usado para pruebas, resaltando en rojo las zonas comentadas anteriormente</w:t>
-      </w:r>
-      <w:r>
-        <w:t xml:space="preserve"> y</w:t>
-      </w:r>
-      <w:r>
-        <w:t xml:space="preserve"> pudiendo observar como encontramos múltiples conexiones entre ellas.</w:t>
+        <w:t>A continuación, se muestra un</w:t>
+      </w:r>
+      <w:r>
+        <w:t xml:space="preserve">a imagen en vista cenital </w:t>
+      </w:r>
+      <w:r>
+        <w:t xml:space="preserve">del </w:t>
+      </w:r>
+      <w:proofErr w:type="spellStart"/>
+      <w:r>
+        <w:t>blocking</w:t>
+      </w:r>
+      <w:proofErr w:type="spellEnd"/>
+      <w:r>
+        <w:t xml:space="preserve"> del escenario</w:t>
+      </w:r>
+      <w:r>
+        <w:t>, resaltando en rojo las zonas comentadas anteriormente</w:t>
+      </w:r>
+      <w:r>
+        <w:t>. Se p</w:t>
+      </w:r>
+      <w:r>
+        <w:t>u</w:t>
+      </w:r>
+      <w:r>
+        <w:t>ede</w:t>
+      </w:r>
+      <w:r>
+        <w:t xml:space="preserve"> observar c</w:t>
+      </w:r>
+      <w:r>
+        <w:t>ó</w:t>
+      </w:r>
+      <w:r>
+        <w:t xml:space="preserve">mo encontramos múltiples conexiones entre </w:t>
+      </w:r>
+      <w:r>
+        <w:t xml:space="preserve">estas, generando así un </w:t>
+      </w:r>
+      <w:proofErr w:type="spellStart"/>
+      <w:r>
+        <w:t>gameplay</w:t>
+      </w:r>
+      <w:proofErr w:type="spellEnd"/>
+      <w:r>
+        <w:t xml:space="preserve"> fluido</w:t>
+      </w:r>
+      <w:r>
+        <w:t>.</w:t>
       </w:r>
     </w:p>
     <w:p>
@@ -161,11 +252,11 @@
       </w:r>
     </w:p>
     <w:p>
-      <w:r>
-        <w:t>Por último, coment</w:t>
-      </w:r>
-      <w:r>
-        <w:t>ar que hemos decidido crear más de una entrada/salida en cada zona para así dificultar un poco la búsqueda del ladrón ya que, si solo hubiese una, al ver a alguien huir habiendo una víctima en dicha zona sabremos que ese pueblerino huyendo será el culpable del robo.</w:t>
+      <w:pPr>
+        <w:jc w:val="both"/>
+      </w:pPr>
+      <w:r>
+        <w:t>Cabe comentar que hemos interconectado todas las zonas desde varios puntos para así aumentar la dificultad a la hora de encontrar al ladrón, debido a que de darse el caso en el que sólo hay un pasillo de salida desde una de las zonas, el ladrón solo puede haber escapado por este y cabe la posibilidad de que se encuentre al jugador, haciendo muy fácil y aburrida la experiencia de juego.</w:t>
       </w:r>
     </w:p>
     <w:sectPr>
@@ -301,6 +392,7 @@
     <w:lsdException w:name="HTML Sample" w:semiHidden="1" w:unhideWhenUsed="1"/>
     <w:lsdException w:name="HTML Typewriter" w:semiHidden="1" w:unhideWhenUsed="1"/>
     <w:lsdException w:name="HTML Variable" w:semiHidden="1" w:unhideWhenUsed="1"/>
+    <w:lsdException w:name="Normal Table" w:semiHidden="1" w:unhideWhenUsed="1"/>
     <w:lsdException w:name="annotation subject" w:semiHidden="1" w:unhideWhenUsed="1"/>
     <w:lsdException w:name="No List" w:semiHidden="1" w:unhideWhenUsed="1"/>
     <w:lsdException w:name="Outline List 1" w:semiHidden="1" w:unhideWhenUsed="1"/>
@@ -347,8 +439,10 @@
     <w:lsdException w:name="Table Subtle 2" w:semiHidden="1" w:unhideWhenUsed="1"/>
     <w:lsdException w:name="Table Web 1" w:semiHidden="1" w:unhideWhenUsed="1"/>
     <w:lsdException w:name="Table Web 2" w:semiHidden="1" w:unhideWhenUsed="1"/>
+    <w:lsdException w:name="Table Web 3" w:semiHidden="1" w:unhideWhenUsed="1"/>
     <w:lsdException w:name="Balloon Text" w:semiHidden="1" w:unhideWhenUsed="1"/>
     <w:lsdException w:name="Table Grid" w:uiPriority="39"/>
+    <w:lsdException w:name="Table Theme" w:semiHidden="1" w:unhideWhenUsed="1"/>
     <w:lsdException w:name="Placeholder Text" w:semiHidden="1"/>
     <w:lsdException w:name="No Spacing" w:uiPriority="1" w:qFormat="1"/>
     <w:lsdException w:name="Light Shading" w:uiPriority="60"/>

</xml_diff>